<commit_message>
replace edited resume file
</commit_message>
<xml_diff>
--- a/src/_asset/doc/Resume_Daniel_Varvara.docx
+++ b/src/_asset/doc/Resume_Daniel_Varvara.docx
@@ -468,23 +468,8 @@
           <w:highlight w:val="white"/>
           <w:lang w:eastAsia="en-GB"/>
         </w:rPr>
-        <w:t xml:space="preserve">Responsive CV website </w:t>
-      </w:r>
-    </w:p>
-    <w:p>
-      <w:pPr>
-        <w:pStyle w:val="Liste"/>
-        <w:numPr>
-          <w:ilvl w:val="0"/>
-          <w:numId w:val="0"/>
-        </w:numPr>
-        <w:spacing w:before="0" w:after="0"/>
-        <w:ind w:left="697" w:right="0" w:hanging="357"/>
-        <w:jc w:val="both"/>
-        <w:rPr>
-          <w:color w:val="111111"/>
-        </w:rPr>
-      </w:pPr>
+        <w:t>My</w:t>
+      </w:r>
       <w:r>
         <w:rPr>
           <w:rFonts w:cs="Arial" w:ascii="Noto Sans " w:hAnsi="Noto Sans "/>
@@ -492,7 +477,25 @@
           <w:highlight w:val="white"/>
           <w:lang w:eastAsia="en-GB"/>
         </w:rPr>
-        <w:t>This is a responsive user friendly interface project mainly for mobile</w:t>
+        <w:t xml:space="preserve"> </w:t>
+      </w:r>
+      <w:r>
+        <w:rPr>
+          <w:rFonts w:cs="Arial" w:ascii="Noto Sans " w:hAnsi="Noto Sans "/>
+          <w:color w:val="111111"/>
+          <w:highlight w:val="white"/>
+          <w:lang w:eastAsia="en-GB"/>
+        </w:rPr>
+        <w:t>mobile first portfolio website:</w:t>
+      </w:r>
+      <w:r>
+        <w:rPr>
+          <w:rFonts w:cs="Arial" w:ascii="Noto Sans " w:hAnsi="Noto Sans "/>
+          <w:color w:val="111111"/>
+          <w:highlight w:val="white"/>
+          <w:lang w:eastAsia="en-GB"/>
+        </w:rPr>
+        <w:t xml:space="preserve"> </w:t>
       </w:r>
     </w:p>
     <w:p>
@@ -507,20 +510,18 @@
         <w:jc w:val="both"/>
         <w:rPr/>
       </w:pPr>
-      <w:hyperlink r:id="rId2">
-        <w:r>
-          <w:rPr>
-            <w:rStyle w:val="InternetLink"/>
-            <w:rFonts w:cs="Arial" w:ascii="Noto Sans " w:hAnsi="Noto Sans "/>
-            <w:b/>
-            <w:bCs/>
-            <w:color w:val="111111"/>
-            <w:highlight w:val="white"/>
-            <w:lang w:eastAsia="en-GB"/>
-          </w:rPr>
-          <w:t>https://varvarasd.github.io/cool-cv/</w:t>
-        </w:r>
-      </w:hyperlink>
+      <w:r>
+        <w:rPr>
+          <w:rStyle w:val="InternetLink"/>
+          <w:rFonts w:cs="Arial" w:ascii="Noto Sans " w:hAnsi="Noto Sans "/>
+          <w:b/>
+          <w:bCs/>
+          <w:color w:val="111111"/>
+          <w:highlight w:val="white"/>
+          <w:lang w:eastAsia="en-GB"/>
+        </w:rPr>
+        <w:t>http://www.danvars.uk/</w:t>
+      </w:r>
     </w:p>
     <w:p>
       <w:pPr>
@@ -530,9 +531,10 @@
           <w:numId w:val="0"/>
         </w:numPr>
         <w:spacing w:before="0" w:after="0"/>
-        <w:ind w:left="697" w:right="0" w:hanging="357"/>
+        <w:ind w:left="340" w:right="0" w:hanging="0"/>
         <w:jc w:val="both"/>
         <w:rPr>
+          <w:rStyle w:val="InternetLink"/>
           <w:rFonts w:ascii="Noto Sans " w:hAnsi="Noto Sans " w:cs="Arial"/>
           <w:color w:val="111111"/>
           <w:highlight w:val="white"/>
@@ -546,6 +548,52 @@
           <w:highlight w:val="white"/>
           <w:lang w:eastAsia="en-GB"/>
         </w:rPr>
+      </w:r>
+    </w:p>
+    <w:p>
+      <w:pPr>
+        <w:pStyle w:val="Liste"/>
+        <w:numPr>
+          <w:ilvl w:val="0"/>
+          <w:numId w:val="0"/>
+        </w:numPr>
+        <w:spacing w:before="0" w:after="0"/>
+        <w:ind w:left="720" w:right="0" w:hanging="357"/>
+        <w:jc w:val="both"/>
+        <w:rPr/>
+      </w:pPr>
+      <w:r>
+        <w:rPr>
+          <w:rStyle w:val="InternetLink"/>
+          <w:rFonts w:cs="Arial" w:ascii="Noto Sans " w:hAnsi="Noto Sans "/>
+          <w:color w:val="111111"/>
+          <w:highlight w:val="white"/>
+          <w:u w:val="none"/>
+          <w:lang w:eastAsia="en-GB"/>
+        </w:rPr>
+        <w:t xml:space="preserve">For </w:t>
+      </w:r>
+      <w:r>
+        <w:rPr>
+          <w:rStyle w:val="InternetLink"/>
+          <w:rFonts w:cs="Arial" w:ascii="Noto Sans " w:hAnsi="Noto Sans "/>
+          <w:color w:val="111111"/>
+          <w:highlight w:val="white"/>
+          <w:u w:val="none"/>
+          <w:lang w:eastAsia="en-GB"/>
+        </w:rPr>
+        <w:t xml:space="preserve">my source code please </w:t>
+      </w:r>
+      <w:r>
+        <w:rPr>
+          <w:rStyle w:val="InternetLink"/>
+          <w:rFonts w:cs="Arial" w:ascii="Noto Sans " w:hAnsi="Noto Sans "/>
+          <w:color w:val="111111"/>
+          <w:highlight w:val="white"/>
+          <w:u w:val="none"/>
+          <w:lang w:eastAsia="en-GB"/>
+        </w:rPr>
+        <w:t>visit my GitHub profile in the link below:</w:t>
       </w:r>
     </w:p>
     <w:p>
@@ -562,128 +610,6 @@
       </w:pPr>
       <w:r>
         <w:rPr>
-          <w:rFonts w:cs="Arial" w:ascii="Noto Sans " w:hAnsi="Noto Sans "/>
-          <w:color w:val="111111"/>
-          <w:highlight w:val="white"/>
-          <w:lang w:eastAsia="en-GB"/>
-        </w:rPr>
-        <w:t>Mobile first Blog (under construction)</w:t>
-      </w:r>
-    </w:p>
-    <w:p>
-      <w:pPr>
-        <w:pStyle w:val="Liste"/>
-        <w:numPr>
-          <w:ilvl w:val="0"/>
-          <w:numId w:val="0"/>
-        </w:numPr>
-        <w:spacing w:before="0" w:after="0"/>
-        <w:ind w:left="697" w:right="0" w:hanging="357"/>
-        <w:jc w:val="both"/>
-        <w:rPr/>
-      </w:pPr>
-      <w:r>
-        <w:rPr>
-          <w:rFonts w:cs="Arial" w:ascii="Noto Sans " w:hAnsi="Noto Sans "/>
-          <w:color w:val="111111"/>
-          <w:highlight w:val="white"/>
-          <w:lang w:eastAsia="en-GB"/>
-        </w:rPr>
-        <w:t>This is a mobile first responsive blog which achieves 100/100 score on Google Pagespeed insights</w:t>
-      </w:r>
-    </w:p>
-    <w:p>
-      <w:pPr>
-        <w:pStyle w:val="Liste"/>
-        <w:numPr>
-          <w:ilvl w:val="0"/>
-          <w:numId w:val="0"/>
-        </w:numPr>
-        <w:spacing w:before="0" w:after="0"/>
-        <w:ind w:left="697" w:right="0" w:hanging="357"/>
-        <w:jc w:val="both"/>
-        <w:rPr/>
-      </w:pPr>
-      <w:hyperlink r:id="rId3">
-        <w:r>
-          <w:rPr>
-            <w:rStyle w:val="InternetLink"/>
-            <w:rFonts w:cs="Arial" w:ascii="Noto Sans " w:hAnsi="Noto Sans "/>
-            <w:b/>
-            <w:bCs/>
-            <w:color w:val="111111"/>
-            <w:highlight w:val="white"/>
-            <w:lang w:eastAsia="en-GB"/>
-          </w:rPr>
-          <w:t>https://varvarasd.github.io/quick-blog/</w:t>
-        </w:r>
-      </w:hyperlink>
-    </w:p>
-    <w:p>
-      <w:pPr>
-        <w:pStyle w:val="Liste"/>
-        <w:numPr>
-          <w:ilvl w:val="0"/>
-          <w:numId w:val="0"/>
-        </w:numPr>
-        <w:spacing w:before="0" w:after="0"/>
-        <w:ind w:left="697" w:right="0" w:hanging="357"/>
-        <w:jc w:val="both"/>
-        <w:rPr>
-          <w:rStyle w:val="InternetLink"/>
-          <w:rFonts w:ascii="Noto Sans " w:hAnsi="Noto Sans " w:cs="Arial"/>
-          <w:color w:val="111111"/>
-          <w:highlight w:val="white"/>
-          <w:lang w:eastAsia="en-GB"/>
-        </w:rPr>
-      </w:pPr>
-      <w:r>
-        <w:rPr>
-          <w:rFonts w:cs="Arial" w:ascii="Noto Sans " w:hAnsi="Noto Sans "/>
-          <w:color w:val="111111"/>
-          <w:highlight w:val="white"/>
-          <w:lang w:eastAsia="en-GB"/>
-        </w:rPr>
-      </w:r>
-    </w:p>
-    <w:p>
-      <w:pPr>
-        <w:pStyle w:val="Liste"/>
-        <w:numPr>
-          <w:ilvl w:val="0"/>
-          <w:numId w:val="0"/>
-        </w:numPr>
-        <w:spacing w:before="0" w:after="0"/>
-        <w:ind w:left="720" w:right="0" w:hanging="357"/>
-        <w:jc w:val="both"/>
-        <w:rPr/>
-      </w:pPr>
-      <w:r>
-        <w:rPr>
-          <w:rStyle w:val="InternetLink"/>
-          <w:rFonts w:cs="Arial" w:ascii="Noto Sans " w:hAnsi="Noto Sans "/>
-          <w:color w:val="111111"/>
-          <w:highlight w:val="white"/>
-          <w:u w:val="none"/>
-          <w:lang w:eastAsia="en-GB"/>
-        </w:rPr>
-        <w:t>For more details on the above projects and more, please visit my GitHub profile in the link below:</w:t>
-      </w:r>
-    </w:p>
-    <w:p>
-      <w:pPr>
-        <w:pStyle w:val="Liste"/>
-        <w:numPr>
-          <w:ilvl w:val="0"/>
-          <w:numId w:val="0"/>
-        </w:numPr>
-        <w:spacing w:before="0" w:after="0"/>
-        <w:ind w:left="697" w:right="0" w:hanging="357"/>
-        <w:jc w:val="both"/>
-        <w:rPr/>
-      </w:pPr>
-      <w:r>
-        <w:rPr>
           <w:rStyle w:val="InternetLink"/>
           <w:rFonts w:cs="Arial" w:ascii="Noto Sans " w:hAnsi="Noto Sans "/>
           <w:b/>
@@ -782,7 +708,7 @@
           <mc:Choice Requires="wps">
             <w:drawing>
               <wp:inline distT="0" distB="0" distL="0" distR="0">
-                <wp:extent cx="14605" cy="64770"/>
+                <wp:extent cx="15240" cy="65405"/>
                 <wp:effectExtent l="0" t="0" r="0" b="0"/>
                 <wp:docPr id="1" name=""/>
                 <a:graphic xmlns:a="http://schemas.openxmlformats.org/drawingml/2006/main">
@@ -792,7 +718,7 @@
                       <wps:spPr>
                         <a:xfrm>
                           <a:off x="0" y="0"/>
-                          <a:ext cx="14040" cy="64080"/>
+                          <a:ext cx="14760" cy="64800"/>
                         </a:xfrm>
                         <a:prstGeom prst="rect">
                           <a:avLst/>
@@ -819,7 +745,7 @@
           </mc:Choice>
           <mc:Fallback>
             <w:pict>
-              <v:rect id="shape_0" fillcolor="#599ad1" stroked="f" style="position:absolute;margin-left:0pt;margin-top:0pt;width:1.05pt;height:5pt">
+              <v:rect id="shape_0" fillcolor="#599ad1" stroked="f" style="position:absolute;margin-left:0pt;margin-top:0pt;width:1.1pt;height:5.05pt">
                 <w10:wrap type="none"/>
                 <v:fill o:detectmouseclick="t" type="solid" color2="#a6652e"/>
                 <v:stroke color="#3465a4" joinstyle="round" endcap="flat"/>
@@ -910,13 +836,7 @@
       </w:pPr>
       <w:r>
         <w:rPr/>
-        <w:t xml:space="preserve">building websites from pdf and psd all the way to completion from the bottom up, fashioning everything from the home page to site layout and function using HTML, CSS, </w:t>
-      </w:r>
-      <w:r>
-        <w:rPr>
-          <w:rFonts w:cs="Arial" w:ascii="Noto Sans " w:hAnsi="Noto Sans "/>
-        </w:rPr>
-        <w:t>SASS, JSON, Nodejs, Pug/Jade, Gulp, Git, Github</w:t>
+        <w:t xml:space="preserve">building websites from pdf and psd all the way to completion from the bottom up, fashioning everything from the home page to site layout and function </w:t>
       </w:r>
     </w:p>
     <w:p>
@@ -978,7 +898,23 @@
           <w:sz w:val="20"/>
           <w:szCs w:val="20"/>
         </w:rPr>
-        <w:t>creating reusable website components and features such as: footers, photo galleries, headers, drop down menus, navigation bars, tables and button features</w:t>
+        <w:t xml:space="preserve">creating reusable website components and features such as: footers, photo galleries, </w:t>
+      </w:r>
+      <w:r>
+        <w:rPr>
+          <w:rFonts w:cs="Arial" w:ascii="Noto Sans " w:hAnsi="Noto Sans "/>
+          <w:sz w:val="20"/>
+          <w:szCs w:val="20"/>
+        </w:rPr>
+        <w:t xml:space="preserve">banners, </w:t>
+      </w:r>
+      <w:r>
+        <w:rPr>
+          <w:rFonts w:cs="Arial" w:ascii="Noto Sans " w:hAnsi="Noto Sans "/>
+          <w:sz w:val="20"/>
+          <w:szCs w:val="20"/>
+        </w:rPr>
+        <w:t>headers, drop down menus, navigation bars, tables and button features</w:t>
       </w:r>
     </w:p>
     <w:p>
@@ -1969,7 +1905,7 @@
           <mc:Choice Requires="wps">
             <w:drawing>
               <wp:inline distT="0" distB="0" distL="0" distR="0">
-                <wp:extent cx="14605" cy="64770"/>
+                <wp:extent cx="15240" cy="65405"/>
                 <wp:effectExtent l="0" t="0" r="0" b="0"/>
                 <wp:docPr id="2" name=""/>
                 <a:graphic xmlns:a="http://schemas.openxmlformats.org/drawingml/2006/main">
@@ -1979,7 +1915,7 @@
                       <wps:spPr>
                         <a:xfrm>
                           <a:off x="0" y="0"/>
-                          <a:ext cx="14040" cy="64080"/>
+                          <a:ext cx="14760" cy="64800"/>
                         </a:xfrm>
                         <a:prstGeom prst="rect">
                           <a:avLst/>
@@ -2006,7 +1942,7 @@
           </mc:Choice>
           <mc:Fallback>
             <w:pict>
-              <v:rect id="shape_0" fillcolor="#599ad1" stroked="f" style="position:absolute;margin-left:0pt;margin-top:0pt;width:1.05pt;height:5pt">
+              <v:rect id="shape_0" fillcolor="#599ad1" stroked="f" style="position:absolute;margin-left:0pt;margin-top:0pt;width:1.1pt;height:5.05pt">
                 <w10:wrap type="none"/>
                 <v:fill o:detectmouseclick="t" type="solid" color2="#a6652e"/>
                 <v:stroke color="#3465a4" joinstyle="round" endcap="flat"/>
@@ -2345,7 +2281,7 @@
       </w:r>
     </w:p>
     <w:sectPr>
-      <w:footerReference w:type="default" r:id="rId4"/>
+      <w:footerReference w:type="default" r:id="rId2"/>
       <w:type w:val="nextPage"/>
       <w:pgSz w:w="11906" w:h="16838"/>
       <w:pgMar w:left="1440" w:right="1440" w:header="0" w:top="1440" w:footer="708" w:bottom="1440" w:gutter="0"/>
@@ -3178,7 +3114,7 @@
     <w:qFormat/>
     <w:pPr>
       <w:widowControl/>
-      <w:overflowPunct w:val="false"/>
+      <w:overflowPunct w:val="true"/>
       <w:bidi w:val="0"/>
       <w:spacing w:lineRule="auto" w:line="240" w:before="0" w:after="0"/>
       <w:jc w:val="center"/>
@@ -10798,6 +10734,324 @@
       <w:rFonts w:cs="OpenSymbol"/>
     </w:rPr>
   </w:style>
+  <w:style w:type="character" w:styleId="ListLabel1030">
+    <w:name w:val="ListLabel 1030"/>
+    <w:qFormat/>
+    <w:rPr>
+      <w:rFonts w:cs="Symbol"/>
+    </w:rPr>
+  </w:style>
+  <w:style w:type="character" w:styleId="ListLabel1031">
+    <w:name w:val="ListLabel 1031"/>
+    <w:qFormat/>
+    <w:rPr>
+      <w:rFonts w:cs="Courier New"/>
+    </w:rPr>
+  </w:style>
+  <w:style w:type="character" w:styleId="ListLabel1032">
+    <w:name w:val="ListLabel 1032"/>
+    <w:qFormat/>
+    <w:rPr>
+      <w:rFonts w:cs="Wingdings"/>
+    </w:rPr>
+  </w:style>
+  <w:style w:type="character" w:styleId="ListLabel1033">
+    <w:name w:val="ListLabel 1033"/>
+    <w:qFormat/>
+    <w:rPr>
+      <w:rFonts w:cs="Symbol"/>
+    </w:rPr>
+  </w:style>
+  <w:style w:type="character" w:styleId="ListLabel1034">
+    <w:name w:val="ListLabel 1034"/>
+    <w:qFormat/>
+    <w:rPr>
+      <w:rFonts w:cs="Courier New"/>
+    </w:rPr>
+  </w:style>
+  <w:style w:type="character" w:styleId="ListLabel1035">
+    <w:name w:val="ListLabel 1035"/>
+    <w:qFormat/>
+    <w:rPr>
+      <w:rFonts w:cs="Wingdings"/>
+    </w:rPr>
+  </w:style>
+  <w:style w:type="character" w:styleId="ListLabel1036">
+    <w:name w:val="ListLabel 1036"/>
+    <w:qFormat/>
+    <w:rPr>
+      <w:rFonts w:cs="Symbol"/>
+    </w:rPr>
+  </w:style>
+  <w:style w:type="character" w:styleId="ListLabel1037">
+    <w:name w:val="ListLabel 1037"/>
+    <w:qFormat/>
+    <w:rPr>
+      <w:rFonts w:cs="Courier New"/>
+    </w:rPr>
+  </w:style>
+  <w:style w:type="character" w:styleId="ListLabel1038">
+    <w:name w:val="ListLabel 1038"/>
+    <w:qFormat/>
+    <w:rPr>
+      <w:rFonts w:cs="Wingdings"/>
+    </w:rPr>
+  </w:style>
+  <w:style w:type="character" w:styleId="ListLabel1039">
+    <w:name w:val="ListLabel 1039"/>
+    <w:qFormat/>
+    <w:rPr>
+      <w:rFonts w:ascii="Noto Sans " w:hAnsi="Noto Sans " w:cs="Symbol"/>
+      <w:sz w:val="20"/>
+    </w:rPr>
+  </w:style>
+  <w:style w:type="character" w:styleId="ListLabel1040">
+    <w:name w:val="ListLabel 1040"/>
+    <w:qFormat/>
+    <w:rPr>
+      <w:rFonts w:cs="Courier New"/>
+    </w:rPr>
+  </w:style>
+  <w:style w:type="character" w:styleId="ListLabel1041">
+    <w:name w:val="ListLabel 1041"/>
+    <w:qFormat/>
+    <w:rPr>
+      <w:rFonts w:cs="Wingdings"/>
+    </w:rPr>
+  </w:style>
+  <w:style w:type="character" w:styleId="ListLabel1042">
+    <w:name w:val="ListLabel 1042"/>
+    <w:qFormat/>
+    <w:rPr>
+      <w:rFonts w:cs="Symbol"/>
+    </w:rPr>
+  </w:style>
+  <w:style w:type="character" w:styleId="ListLabel1043">
+    <w:name w:val="ListLabel 1043"/>
+    <w:qFormat/>
+    <w:rPr>
+      <w:rFonts w:cs="Courier New"/>
+    </w:rPr>
+  </w:style>
+  <w:style w:type="character" w:styleId="ListLabel1044">
+    <w:name w:val="ListLabel 1044"/>
+    <w:qFormat/>
+    <w:rPr>
+      <w:rFonts w:cs="Wingdings"/>
+    </w:rPr>
+  </w:style>
+  <w:style w:type="character" w:styleId="ListLabel1045">
+    <w:name w:val="ListLabel 1045"/>
+    <w:qFormat/>
+    <w:rPr>
+      <w:rFonts w:cs="Symbol"/>
+    </w:rPr>
+  </w:style>
+  <w:style w:type="character" w:styleId="ListLabel1046">
+    <w:name w:val="ListLabel 1046"/>
+    <w:qFormat/>
+    <w:rPr>
+      <w:rFonts w:cs="Courier New"/>
+    </w:rPr>
+  </w:style>
+  <w:style w:type="character" w:styleId="ListLabel1047">
+    <w:name w:val="ListLabel 1047"/>
+    <w:qFormat/>
+    <w:rPr>
+      <w:rFonts w:cs="Wingdings"/>
+    </w:rPr>
+  </w:style>
+  <w:style w:type="character" w:styleId="ListLabel1048">
+    <w:name w:val="ListLabel 1048"/>
+    <w:qFormat/>
+    <w:rPr>
+      <w:rFonts w:ascii="Noto Sans" w:hAnsi="Noto Sans" w:cs="Symbol"/>
+      <w:b w:val="false"/>
+      <w:sz w:val="20"/>
+    </w:rPr>
+  </w:style>
+  <w:style w:type="character" w:styleId="ListLabel1049">
+    <w:name w:val="ListLabel 1049"/>
+    <w:qFormat/>
+    <w:rPr>
+      <w:rFonts w:cs="Courier New"/>
+    </w:rPr>
+  </w:style>
+  <w:style w:type="character" w:styleId="ListLabel1050">
+    <w:name w:val="ListLabel 1050"/>
+    <w:qFormat/>
+    <w:rPr>
+      <w:rFonts w:cs="Wingdings"/>
+    </w:rPr>
+  </w:style>
+  <w:style w:type="character" w:styleId="ListLabel1051">
+    <w:name w:val="ListLabel 1051"/>
+    <w:qFormat/>
+    <w:rPr>
+      <w:rFonts w:cs="Symbol"/>
+    </w:rPr>
+  </w:style>
+  <w:style w:type="character" w:styleId="ListLabel1052">
+    <w:name w:val="ListLabel 1052"/>
+    <w:qFormat/>
+    <w:rPr>
+      <w:rFonts w:cs="Courier New"/>
+    </w:rPr>
+  </w:style>
+  <w:style w:type="character" w:styleId="ListLabel1053">
+    <w:name w:val="ListLabel 1053"/>
+    <w:qFormat/>
+    <w:rPr>
+      <w:rFonts w:cs="Wingdings"/>
+    </w:rPr>
+  </w:style>
+  <w:style w:type="character" w:styleId="ListLabel1054">
+    <w:name w:val="ListLabel 1054"/>
+    <w:qFormat/>
+    <w:rPr>
+      <w:rFonts w:cs="Symbol"/>
+    </w:rPr>
+  </w:style>
+  <w:style w:type="character" w:styleId="ListLabel1055">
+    <w:name w:val="ListLabel 1055"/>
+    <w:qFormat/>
+    <w:rPr>
+      <w:rFonts w:cs="Courier New"/>
+    </w:rPr>
+  </w:style>
+  <w:style w:type="character" w:styleId="ListLabel1056">
+    <w:name w:val="ListLabel 1056"/>
+    <w:qFormat/>
+    <w:rPr>
+      <w:rFonts w:cs="Wingdings"/>
+    </w:rPr>
+  </w:style>
+  <w:style w:type="character" w:styleId="ListLabel1057">
+    <w:name w:val="ListLabel 1057"/>
+    <w:qFormat/>
+    <w:rPr>
+      <w:rFonts w:ascii="Arial" w:hAnsi="Arial" w:cs="Symbol"/>
+    </w:rPr>
+  </w:style>
+  <w:style w:type="character" w:styleId="ListLabel1058">
+    <w:name w:val="ListLabel 1058"/>
+    <w:qFormat/>
+    <w:rPr>
+      <w:rFonts w:cs="Symbol"/>
+    </w:rPr>
+  </w:style>
+  <w:style w:type="character" w:styleId="ListLabel1059">
+    <w:name w:val="ListLabel 1059"/>
+    <w:qFormat/>
+    <w:rPr>
+      <w:rFonts w:cs="Symbol"/>
+    </w:rPr>
+  </w:style>
+  <w:style w:type="character" w:styleId="ListLabel1060">
+    <w:name w:val="ListLabel 1060"/>
+    <w:qFormat/>
+    <w:rPr>
+      <w:rFonts w:cs="Symbol"/>
+    </w:rPr>
+  </w:style>
+  <w:style w:type="character" w:styleId="ListLabel1061">
+    <w:name w:val="ListLabel 1061"/>
+    <w:qFormat/>
+    <w:rPr>
+      <w:rFonts w:cs="Symbol"/>
+    </w:rPr>
+  </w:style>
+  <w:style w:type="character" w:styleId="ListLabel1062">
+    <w:name w:val="ListLabel 1062"/>
+    <w:qFormat/>
+    <w:rPr>
+      <w:rFonts w:cs="Symbol"/>
+    </w:rPr>
+  </w:style>
+  <w:style w:type="character" w:styleId="ListLabel1063">
+    <w:name w:val="ListLabel 1063"/>
+    <w:qFormat/>
+    <w:rPr>
+      <w:rFonts w:cs="Symbol"/>
+    </w:rPr>
+  </w:style>
+  <w:style w:type="character" w:styleId="ListLabel1064">
+    <w:name w:val="ListLabel 1064"/>
+    <w:qFormat/>
+    <w:rPr>
+      <w:rFonts w:cs="Symbol"/>
+    </w:rPr>
+  </w:style>
+  <w:style w:type="character" w:styleId="ListLabel1065">
+    <w:name w:val="ListLabel 1065"/>
+    <w:qFormat/>
+    <w:rPr>
+      <w:rFonts w:cs="Symbol"/>
+    </w:rPr>
+  </w:style>
+  <w:style w:type="character" w:styleId="ListLabel1066">
+    <w:name w:val="ListLabel 1066"/>
+    <w:qFormat/>
+    <w:rPr>
+      <w:rFonts w:ascii="Arial" w:hAnsi="Arial" w:cs="OpenSymbol"/>
+    </w:rPr>
+  </w:style>
+  <w:style w:type="character" w:styleId="ListLabel1067">
+    <w:name w:val="ListLabel 1067"/>
+    <w:qFormat/>
+    <w:rPr>
+      <w:rFonts w:cs="OpenSymbol"/>
+    </w:rPr>
+  </w:style>
+  <w:style w:type="character" w:styleId="ListLabel1068">
+    <w:name w:val="ListLabel 1068"/>
+    <w:qFormat/>
+    <w:rPr>
+      <w:rFonts w:cs="OpenSymbol"/>
+    </w:rPr>
+  </w:style>
+  <w:style w:type="character" w:styleId="ListLabel1069">
+    <w:name w:val="ListLabel 1069"/>
+    <w:qFormat/>
+    <w:rPr>
+      <w:rFonts w:cs="OpenSymbol"/>
+    </w:rPr>
+  </w:style>
+  <w:style w:type="character" w:styleId="ListLabel1070">
+    <w:name w:val="ListLabel 1070"/>
+    <w:qFormat/>
+    <w:rPr>
+      <w:rFonts w:cs="OpenSymbol"/>
+    </w:rPr>
+  </w:style>
+  <w:style w:type="character" w:styleId="ListLabel1071">
+    <w:name w:val="ListLabel 1071"/>
+    <w:qFormat/>
+    <w:rPr>
+      <w:rFonts w:cs="OpenSymbol"/>
+    </w:rPr>
+  </w:style>
+  <w:style w:type="character" w:styleId="ListLabel1072">
+    <w:name w:val="ListLabel 1072"/>
+    <w:qFormat/>
+    <w:rPr>
+      <w:rFonts w:cs="OpenSymbol"/>
+    </w:rPr>
+  </w:style>
+  <w:style w:type="character" w:styleId="ListLabel1073">
+    <w:name w:val="ListLabel 1073"/>
+    <w:qFormat/>
+    <w:rPr>
+      <w:rFonts w:cs="OpenSymbol"/>
+    </w:rPr>
+  </w:style>
+  <w:style w:type="character" w:styleId="ListLabel1074">
+    <w:name w:val="ListLabel 1074"/>
+    <w:qFormat/>
+    <w:rPr>
+      <w:rFonts w:cs="OpenSymbol"/>
+    </w:rPr>
+  </w:style>
   <w:style w:type="paragraph" w:styleId="Heading">
     <w:name w:val="Heading"/>
     <w:basedOn w:val="Normal"/>
@@ -10893,7 +11147,7 @@
     <w:qFormat/>
     <w:pPr>
       <w:widowControl/>
-      <w:overflowPunct w:val="false"/>
+      <w:overflowPunct w:val="true"/>
       <w:bidi w:val="0"/>
       <w:spacing w:lineRule="auto" w:line="360"/>
       <w:jc w:val="center"/>
@@ -10911,7 +11165,7 @@
     <w:qFormat/>
     <w:pPr>
       <w:widowControl/>
-      <w:overflowPunct w:val="false"/>
+      <w:overflowPunct w:val="true"/>
       <w:bidi w:val="0"/>
       <w:spacing w:lineRule="auto" w:line="240" w:before="0" w:after="0"/>
       <w:ind w:left="340" w:right="0" w:hanging="0"/>
@@ -10967,7 +11221,7 @@
     <w:qFormat/>
     <w:pPr>
       <w:widowControl/>
-      <w:overflowPunct w:val="false"/>
+      <w:overflowPunct w:val="true"/>
       <w:bidi w:val="0"/>
       <w:spacing w:before="0" w:after="0"/>
       <w:jc w:val="left"/>
@@ -10986,7 +11240,7 @@
     <w:qFormat/>
     <w:pPr>
       <w:widowControl/>
-      <w:overflowPunct w:val="false"/>
+      <w:overflowPunct w:val="true"/>
       <w:bidi w:val="0"/>
       <w:spacing w:before="0" w:after="0"/>
       <w:jc w:val="left"/>
@@ -11005,7 +11259,7 @@
     <w:qFormat/>
     <w:pPr>
       <w:widowControl/>
-      <w:overflowPunct w:val="false"/>
+      <w:overflowPunct w:val="true"/>
       <w:bidi w:val="0"/>
       <w:spacing w:before="0" w:after="0"/>
       <w:jc w:val="left"/>

</xml_diff>